<commit_message>
Added more answers to the assignment
</commit_message>
<xml_diff>
--- a/Softwarekonstruktion 2 Knowledge.docx
+++ b/Softwarekonstruktion 2 Knowledge.docx
@@ -952,8 +952,24 @@
       <w:pPr>
         <w:pStyle w:val="Listeafsnit"/>
       </w:pPr>
-      <w:r>
-        <w:t>test</w:t>
+      <w:proofErr w:type="spellStart"/>
+      <w:r>
+        <w:t>E</w:t>
+      </w:r>
+      <w:r>
+        <w:t>ncapsulation</w:t>
+      </w:r>
+      <w:proofErr w:type="spellEnd"/>
+      <w:r>
+        <w:t xml:space="preserve"> er en måde at beskytte data på. Det bruges for at beskytte mod korruption af data, ved at gøre brug af ’</w:t>
+      </w:r>
+      <w:proofErr w:type="spellStart"/>
+      <w:r>
+        <w:t>get</w:t>
+      </w:r>
+      <w:proofErr w:type="spellEnd"/>
+      <w:r>
+        <w:t>’ og ’set’. Alle får kun adgang til at skrive og læse, hvad programmøren har specifikt valgt.</w:t>
       </w:r>
     </w:p>
     <w:p>
@@ -992,8 +1008,59 @@
       <w:pPr>
         <w:pStyle w:val="Listeafsnit"/>
       </w:pPr>
-      <w:r>
-        <w:t>test</w:t>
+      <w:proofErr w:type="spellStart"/>
+      <w:r>
+        <w:t>Inheritance</w:t>
+      </w:r>
+      <w:proofErr w:type="spellEnd"/>
+      <w:r>
+        <w:t xml:space="preserve"> </w:t>
+      </w:r>
+      <w:r>
+        <w:t xml:space="preserve">kan nedarve </w:t>
+      </w:r>
+      <w:proofErr w:type="spellStart"/>
+      <w:r>
+        <w:t>fields</w:t>
+      </w:r>
+      <w:proofErr w:type="spellEnd"/>
+      <w:r>
+        <w:t xml:space="preserve"> of metoder fra en klasse til</w:t>
+      </w:r>
+      <w:r>
+        <w:t xml:space="preserve"> en anden. Der er en Base Class (</w:t>
+      </w:r>
+      <w:proofErr w:type="spellStart"/>
+      <w:r>
+        <w:t>Parent</w:t>
+      </w:r>
+      <w:proofErr w:type="spellEnd"/>
+      <w:r>
+        <w:t xml:space="preserve">) og en </w:t>
+      </w:r>
+      <w:proofErr w:type="spellStart"/>
+      <w:r>
+        <w:t>Derived</w:t>
+      </w:r>
+      <w:proofErr w:type="spellEnd"/>
+      <w:r>
+        <w:t xml:space="preserve"> Class (Child). Genanvendeligheden er meget brugbar og gør det nemmere at undgå ”</w:t>
+      </w:r>
+      <w:proofErr w:type="spellStart"/>
+      <w:r>
+        <w:t>repeating</w:t>
+      </w:r>
+      <w:proofErr w:type="spellEnd"/>
+      <w:r>
+        <w:t xml:space="preserve"> </w:t>
+      </w:r>
+      <w:proofErr w:type="spellStart"/>
+      <w:r>
+        <w:t>yourself</w:t>
+      </w:r>
+      <w:proofErr w:type="spellEnd"/>
+      <w:r>
+        <w:t xml:space="preserve">”. </w:t>
       </w:r>
     </w:p>
     <w:p>
@@ -1025,25 +1092,373 @@
         <w:rPr>
           <w:b/>
         </w:rPr>
-        <w:t xml:space="preserve"> softwarearkitektur? (MVVM og MVC?)</w:t>
-      </w:r>
-    </w:p>
-    <w:p>
-      <w:pPr>
-        <w:pStyle w:val="Listeafsnit"/>
-      </w:pPr>
-      <w:r>
-        <w:t>T</w:t>
-      </w:r>
-      <w:r>
-        <w:t>est</w:t>
+        <w:t xml:space="preserve"> softwarearkitektur? (MVVM og MVC)</w:t>
+      </w:r>
+    </w:p>
+    <w:p>
+      <w:pPr>
+        <w:pStyle w:val="Listeafsnit"/>
+      </w:pPr>
+      <w:r>
+        <w:t xml:space="preserve">"MVVM og MVC er </w:t>
+      </w:r>
+      <w:proofErr w:type="spellStart"/>
+      <w:r>
+        <w:t>modulariseret</w:t>
+      </w:r>
+      <w:proofErr w:type="spellEnd"/>
+      <w:r>
+        <w:t xml:space="preserve"> softwarearkitektur. Ved MVVM er tingene delt op i </w:t>
+      </w:r>
+      <w:r>
+        <w:rPr>
+          <w:b/>
+        </w:rPr>
+        <w:t>M</w:t>
+      </w:r>
+      <w:r>
+        <w:t>odel-</w:t>
+      </w:r>
+      <w:r>
+        <w:rPr>
+          <w:b/>
+        </w:rPr>
+        <w:t>V</w:t>
+      </w:r>
+      <w:r>
+        <w:t>iew-</w:t>
+      </w:r>
+      <w:proofErr w:type="spellStart"/>
+      <w:r>
+        <w:rPr>
+          <w:b/>
+        </w:rPr>
+        <w:t>V</w:t>
+      </w:r>
+      <w:r>
+        <w:t>iew</w:t>
+      </w:r>
+      <w:r>
+        <w:rPr>
+          <w:b/>
+        </w:rPr>
+        <w:t>M</w:t>
+      </w:r>
+      <w:r>
+        <w:t>odel</w:t>
+      </w:r>
+      <w:proofErr w:type="spellEnd"/>
+      <w:r>
+        <w:t>, som separere de forskellige dele af programmet. Model indeholder data og informationer. View er hvad selve brugeren kan se og "</w:t>
+      </w:r>
+    </w:p>
+    <w:p>
+      <w:pPr>
+        <w:pStyle w:val="Listeafsnit"/>
+        <w:rPr>
+          <w:b/>
+        </w:rPr>
+      </w:pPr>
+    </w:p>
+    <w:p>
+      <w:pPr>
+        <w:spacing w:after="0" w:line="240" w:lineRule="auto"/>
+        <w:rPr>
+          <w:rFonts w:ascii="Segoe UI" w:eastAsia="Times New Roman" w:hAnsi="Segoe UI" w:cs="Segoe UI"/>
+          <w:sz w:val="21"/>
+          <w:szCs w:val="21"/>
+          <w:lang w:eastAsia="da-DK"/>
+        </w:rPr>
+      </w:pPr>
+      <w:r>
+        <w:rPr>
+          <w:rFonts w:ascii="Segoe UI" w:eastAsia="Times New Roman" w:hAnsi="Segoe UI" w:cs="Segoe UI"/>
+          <w:sz w:val="21"/>
+          <w:szCs w:val="21"/>
+          <w:lang w:eastAsia="da-DK"/>
+        </w:rPr>
+        <w:t>[14.54] Patrick Wulff Holst</w:t>
+      </w:r>
+    </w:p>
+    <w:p>
+      <w:pPr>
+        <w:spacing w:after="0" w:line="240" w:lineRule="auto"/>
+        <w:rPr>
+          <w:rFonts w:ascii="Segoe UI" w:eastAsia="Times New Roman" w:hAnsi="Segoe UI" w:cs="Segoe UI"/>
+          <w:sz w:val="21"/>
+          <w:szCs w:val="21"/>
+          <w:lang w:eastAsia="da-DK"/>
+        </w:rPr>
+      </w:pPr>
+      <w:r>
+        <w:rPr>
+          <w:rFonts w:ascii="Segoe UI" w:eastAsia="Times New Roman" w:hAnsi="Segoe UI" w:cs="Segoe UI"/>
+          <w:sz w:val="21"/>
+          <w:szCs w:val="21"/>
+          <w:lang w:eastAsia="da-DK"/>
+        </w:rPr>
+        <w:t xml:space="preserve">ved at opdele sit program i mindre del elementer, er det muligt at arbejde på del elementerne uden at ødelægge de andre elementer da man altid ved hvor i koden der er blevet </w:t>
+      </w:r>
+      <w:proofErr w:type="spellStart"/>
+      <w:r>
+        <w:rPr>
+          <w:rFonts w:ascii="Segoe UI" w:eastAsia="Times New Roman" w:hAnsi="Segoe UI" w:cs="Segoe UI"/>
+          <w:sz w:val="21"/>
+          <w:szCs w:val="21"/>
+          <w:lang w:eastAsia="da-DK"/>
+        </w:rPr>
+        <w:t>altered</w:t>
+      </w:r>
+      <w:proofErr w:type="spellEnd"/>
+    </w:p>
+    <w:p>
+      <w:pPr>
+        <w:spacing w:after="0" w:line="240" w:lineRule="auto"/>
+        <w:rPr>
+          <w:rFonts w:ascii="Times New Roman" w:eastAsia="Times New Roman" w:hAnsi="Times New Roman" w:cs="Times New Roman"/>
+          <w:sz w:val="24"/>
+          <w:szCs w:val="24"/>
+          <w:lang w:eastAsia="da-DK"/>
+        </w:rPr>
+      </w:pPr>
+      <w:r>
+        <w:rPr>
+          <w:rFonts w:ascii="Times New Roman" w:eastAsia="Times New Roman" w:hAnsi="Times New Roman" w:cs="Times New Roman"/>
+          <w:sz w:val="24"/>
+          <w:szCs w:val="24"/>
+          <w:lang w:eastAsia="da-DK"/>
+        </w:rPr>
+        <w:t>​</w:t>
+      </w:r>
+    </w:p>
+    <w:p>
+      <w:pPr>
+        <w:spacing w:after="0" w:line="240" w:lineRule="auto"/>
+        <w:rPr>
+          <w:rFonts w:ascii="Segoe UI" w:eastAsia="Times New Roman" w:hAnsi="Segoe UI" w:cs="Segoe UI"/>
+          <w:sz w:val="21"/>
+          <w:szCs w:val="21"/>
+          <w:lang w:eastAsia="da-DK"/>
+        </w:rPr>
+      </w:pPr>
+      <w:r>
+        <w:rPr>
+          <w:rFonts w:ascii="Segoe UI" w:eastAsia="Times New Roman" w:hAnsi="Segoe UI" w:cs="Segoe UI"/>
+          <w:sz w:val="21"/>
+          <w:szCs w:val="21"/>
+          <w:lang w:eastAsia="da-DK"/>
+        </w:rPr>
+        <w:t>[14.54] Patrick Wulff Holst</w:t>
+      </w:r>
+    </w:p>
+    <w:p>
+      <w:pPr>
+        <w:spacing w:after="0" w:line="240" w:lineRule="auto"/>
+        <w:rPr>
+          <w:rFonts w:ascii="Segoe UI" w:eastAsia="Times New Roman" w:hAnsi="Segoe UI" w:cs="Segoe UI"/>
+          <w:sz w:val="21"/>
+          <w:szCs w:val="21"/>
+          <w:lang w:eastAsia="da-DK"/>
+        </w:rPr>
+      </w:pPr>
+      <w:r>
+        <w:rPr>
+          <w:rFonts w:ascii="Segoe UI" w:eastAsia="Times New Roman" w:hAnsi="Segoe UI" w:cs="Segoe UI"/>
+          <w:sz w:val="21"/>
+          <w:szCs w:val="21"/>
+          <w:lang w:eastAsia="da-DK"/>
+        </w:rPr>
+        <w:t>giver det mening</w:t>
+      </w:r>
+    </w:p>
+    <w:p>
+      <w:pPr>
+        <w:spacing w:after="0" w:line="240" w:lineRule="auto"/>
+        <w:rPr>
+          <w:rFonts w:ascii="Times New Roman" w:eastAsia="Times New Roman" w:hAnsi="Times New Roman" w:cs="Times New Roman"/>
+          <w:sz w:val="24"/>
+          <w:szCs w:val="24"/>
+          <w:lang w:val="en-US" w:eastAsia="da-DK"/>
+        </w:rPr>
+      </w:pPr>
+      <w:r>
+        <w:rPr>
+          <w:rFonts w:ascii="Times New Roman" w:eastAsia="Times New Roman" w:hAnsi="Times New Roman" w:cs="Times New Roman"/>
+          <w:sz w:val="24"/>
+          <w:szCs w:val="24"/>
+          <w:lang w:val="en-US" w:eastAsia="da-DK"/>
+        </w:rPr>
+        <w:t>​</w:t>
+      </w:r>
+    </w:p>
+    <w:p>
+      <w:pPr>
+        <w:spacing w:after="0" w:line="240" w:lineRule="auto"/>
+        <w:rPr>
+          <w:rFonts w:ascii="Segoe UI" w:eastAsia="Times New Roman" w:hAnsi="Segoe UI" w:cs="Segoe UI"/>
+          <w:sz w:val="21"/>
+          <w:szCs w:val="21"/>
+          <w:lang w:val="en-US" w:eastAsia="da-DK"/>
+        </w:rPr>
+      </w:pPr>
+      <w:r>
+        <w:rPr>
+          <w:rFonts w:ascii="Segoe UI" w:eastAsia="Times New Roman" w:hAnsi="Segoe UI" w:cs="Segoe UI"/>
+          <w:sz w:val="21"/>
+          <w:szCs w:val="21"/>
+          <w:lang w:val="en-US" w:eastAsia="da-DK"/>
+        </w:rPr>
+        <w:t>[14.54] Patrick Wulff Holst</w:t>
+      </w:r>
+    </w:p>
+    <w:p>
+      <w:pPr>
+        <w:spacing w:after="0" w:line="240" w:lineRule="auto"/>
+        <w:rPr>
+          <w:rFonts w:ascii="Segoe UI" w:eastAsia="Times New Roman" w:hAnsi="Segoe UI" w:cs="Segoe UI"/>
+          <w:sz w:val="21"/>
+          <w:szCs w:val="21"/>
+          <w:lang w:val="en-US" w:eastAsia="da-DK"/>
+        </w:rPr>
+      </w:pPr>
+      <w:r>
+        <w:rPr>
+          <w:rFonts w:ascii="Segoe UI" w:eastAsia="Times New Roman" w:hAnsi="Segoe UI" w:cs="Segoe UI"/>
+          <w:sz w:val="21"/>
+          <w:szCs w:val="21"/>
+          <w:lang w:val="en-US" w:eastAsia="da-DK"/>
+        </w:rPr>
+        <w:t>=</w:t>
+      </w:r>
+    </w:p>
+    <w:p>
+      <w:pPr>
+        <w:spacing w:after="0" w:line="240" w:lineRule="auto"/>
+        <w:rPr>
+          <w:rFonts w:ascii="Times New Roman" w:eastAsia="Times New Roman" w:hAnsi="Times New Roman" w:cs="Times New Roman"/>
+          <w:sz w:val="24"/>
+          <w:szCs w:val="24"/>
+          <w:lang w:val="en-US" w:eastAsia="da-DK"/>
+        </w:rPr>
+      </w:pPr>
+      <w:r>
+        <w:rPr>
+          <w:rFonts w:ascii="Times New Roman" w:eastAsia="Times New Roman" w:hAnsi="Times New Roman" w:cs="Times New Roman"/>
+          <w:sz w:val="24"/>
+          <w:szCs w:val="24"/>
+          <w:lang w:val="en-US" w:eastAsia="da-DK"/>
+        </w:rPr>
+        <w:t>​</w:t>
+      </w:r>
+    </w:p>
+    <w:p>
+      <w:pPr>
+        <w:spacing w:after="0" w:line="240" w:lineRule="auto"/>
+        <w:rPr>
+          <w:rFonts w:ascii="Segoe UI" w:eastAsia="Times New Roman" w:hAnsi="Segoe UI" w:cs="Segoe UI"/>
+          <w:sz w:val="21"/>
+          <w:szCs w:val="21"/>
+          <w:lang w:val="en-US" w:eastAsia="da-DK"/>
+        </w:rPr>
+      </w:pPr>
+      <w:r>
+        <w:rPr>
+          <w:rFonts w:ascii="Segoe UI" w:eastAsia="Times New Roman" w:hAnsi="Segoe UI" w:cs="Segoe UI"/>
+          <w:sz w:val="21"/>
+          <w:szCs w:val="21"/>
+          <w:lang w:val="en-US" w:eastAsia="da-DK"/>
+        </w:rPr>
+        <w:t>[14.54] Patrick Wulff Holst</w:t>
+      </w:r>
+    </w:p>
+    <w:p>
+      <w:pPr>
+        <w:spacing w:after="0" w:line="240" w:lineRule="auto"/>
+        <w:rPr>
+          <w:rFonts w:ascii="Segoe UI" w:eastAsia="Times New Roman" w:hAnsi="Segoe UI" w:cs="Segoe UI"/>
+          <w:sz w:val="21"/>
+          <w:szCs w:val="21"/>
+          <w:lang w:eastAsia="da-DK"/>
+        </w:rPr>
+      </w:pPr>
+      <w:r>
+        <w:rPr>
+          <w:rFonts w:ascii="Segoe UI" w:eastAsia="Times New Roman" w:hAnsi="Segoe UI" w:cs="Segoe UI"/>
+          <w:sz w:val="21"/>
+          <w:szCs w:val="21"/>
+          <w:lang w:eastAsia="da-DK"/>
+        </w:rPr>
+        <w:t>? </w:t>
+      </w:r>
+    </w:p>
+    <w:p>
+      <w:pPr>
+        <w:spacing w:after="0" w:line="240" w:lineRule="auto"/>
+        <w:rPr>
+          <w:rFonts w:ascii="Times New Roman" w:eastAsia="Times New Roman" w:hAnsi="Times New Roman" w:cs="Times New Roman"/>
+          <w:sz w:val="24"/>
+          <w:szCs w:val="24"/>
+          <w:lang w:eastAsia="da-DK"/>
+        </w:rPr>
+      </w:pPr>
+      <w:r>
+        <w:rPr>
+          <w:rFonts w:ascii="Times New Roman" w:eastAsia="Times New Roman" w:hAnsi="Times New Roman" w:cs="Times New Roman"/>
+          <w:sz w:val="24"/>
+          <w:szCs w:val="24"/>
+          <w:lang w:eastAsia="da-DK"/>
+        </w:rPr>
+        <w:t>​</w:t>
+      </w:r>
+    </w:p>
+    <w:p>
+      <w:pPr>
+        <w:spacing w:after="0" w:line="240" w:lineRule="auto"/>
+        <w:rPr>
+          <w:rFonts w:ascii="Segoe UI" w:eastAsia="Times New Roman" w:hAnsi="Segoe UI" w:cs="Segoe UI"/>
+          <w:sz w:val="21"/>
+          <w:szCs w:val="21"/>
+          <w:lang w:eastAsia="da-DK"/>
+        </w:rPr>
+      </w:pPr>
+      <w:r>
+        <w:rPr>
+          <w:rFonts w:ascii="Segoe UI" w:eastAsia="Times New Roman" w:hAnsi="Segoe UI" w:cs="Segoe UI"/>
+          <w:sz w:val="21"/>
+          <w:szCs w:val="21"/>
+          <w:lang w:eastAsia="da-DK"/>
+        </w:rPr>
+        <w:t>[14.55] Patrick Wulff Holst</w:t>
+      </w:r>
+    </w:p>
+    <w:p>
+      <w:pPr>
+        <w:spacing w:after="0" w:line="240" w:lineRule="auto"/>
+        <w:rPr>
+          <w:rFonts w:ascii="Segoe UI" w:eastAsia="Times New Roman" w:hAnsi="Segoe UI" w:cs="Segoe UI"/>
+          <w:sz w:val="21"/>
+          <w:szCs w:val="21"/>
+          <w:lang w:eastAsia="da-DK"/>
+        </w:rPr>
+      </w:pPr>
+      <w:r>
+        <w:rPr>
+          <w:rFonts w:ascii="Segoe UI" w:eastAsia="Times New Roman" w:hAnsi="Segoe UI" w:cs="Segoe UI"/>
+          <w:sz w:val="21"/>
+          <w:szCs w:val="21"/>
+          <w:lang w:eastAsia="da-DK"/>
+        </w:rPr>
+        <w:t>så du kan arbejde i view og så ved du at hvis koden bryder sammen så er det fordi det er et problem i det specifikke element</w:t>
       </w:r>
       <w:bookmarkStart w:id="0" w:name="_GoBack"/>
       <w:bookmarkEnd w:id="0"/>
     </w:p>
     <w:p>
       <w:pPr>
-        <w:pStyle w:val="Overskrift2"/>
+        <w:pStyle w:val="Listeafsnit"/>
+        <w:rPr>
+          <w:b/>
+        </w:rPr>
       </w:pPr>
     </w:p>
     <w:p>
@@ -1114,6 +1529,7 @@
     </w:p>
     <w:p>
       <w:r>
+        <w:lastRenderedPageBreak/>
         <w:t xml:space="preserve">1. Jeg kan </w:t>
       </w:r>
       <w:proofErr w:type="spellStart"/>
@@ -1289,7 +1705,6 @@
     </w:p>
     <w:p>
       <w:r>
-        <w:lastRenderedPageBreak/>
         <w:t xml:space="preserve">3. Jeg kan sikre kode ved hjælp af unit </w:t>
       </w:r>
       <w:proofErr w:type="spellStart"/>

</xml_diff>